<commit_message>
Add 1Tim Ch6 and blank documnet for 2Tim
</commit_message>
<xml_diff>
--- a/1Timothy.docx
+++ b/1Timothy.docx
@@ -2462,6 +2462,537 @@
         <w:lastRenderedPageBreak/>
         <w:t>1Timothy Ch6</w:t>
       </w:r>
+    </w:p>
+    <w:p>
+      <w:pPr>
+        <w:rPr>
+          <w:lang w:val="en-US"/>
+        </w:rPr>
+      </w:pPr>
+    </w:p>
+    <w:p>
+      <w:pPr>
+        <w:pStyle w:val="ListParagraph"/>
+        <w:numPr>
+          <w:ilvl w:val="0"/>
+          <w:numId w:val="7"/>
+        </w:numPr>
+        <w:rPr>
+          <w:lang w:val="en-US"/>
+        </w:rPr>
+      </w:pPr>
+      <w:r>
+        <w:rPr>
+          <w:lang w:val="en-US"/>
+        </w:rPr>
+        <w:t>Let as many servants as are under the yoke count their own masters worthy of all honor, that the name of God and his doctrine be not blasphemed.</w:t>
+      </w:r>
+    </w:p>
+    <w:p>
+      <w:pPr>
+        <w:pStyle w:val="ListParagraph"/>
+        <w:numPr>
+          <w:ilvl w:val="0"/>
+          <w:numId w:val="7"/>
+        </w:numPr>
+        <w:rPr>
+          <w:lang w:val="en-US"/>
+        </w:rPr>
+      </w:pPr>
+      <w:r>
+        <w:rPr>
+          <w:lang w:val="en-US"/>
+        </w:rPr>
+        <w:t>And they that have believing masters, let them not despise them, because they are brethren; but rather do them service, because they are faithful and beloved, partakers of the benefit. These things teach and exhort.</w:t>
+      </w:r>
+    </w:p>
+    <w:p>
+      <w:pPr>
+        <w:pStyle w:val="ListParagraph"/>
+        <w:numPr>
+          <w:ilvl w:val="0"/>
+          <w:numId w:val="7"/>
+        </w:numPr>
+        <w:rPr>
+          <w:lang w:val="en-US"/>
+        </w:rPr>
+      </w:pPr>
+      <w:r>
+        <w:rPr>
+          <w:lang w:val="en-US"/>
+        </w:rPr>
+        <w:t xml:space="preserve">If any man </w:t>
+      </w:r>
+      <w:proofErr w:type="gramStart"/>
+      <w:r>
+        <w:rPr>
+          <w:lang w:val="en-US"/>
+        </w:rPr>
+        <w:t>teach</w:t>
+      </w:r>
+      <w:proofErr w:type="gramEnd"/>
+      <w:r>
+        <w:rPr>
+          <w:lang w:val="en-US"/>
+        </w:rPr>
+        <w:t xml:space="preserve"> otherwise, and consent not to wholesome words, even the words of our Lord Jesus Christ, and to the doctrine which is according to godliness;</w:t>
+      </w:r>
+    </w:p>
+    <w:p>
+      <w:pPr>
+        <w:pStyle w:val="ListParagraph"/>
+        <w:numPr>
+          <w:ilvl w:val="0"/>
+          <w:numId w:val="7"/>
+        </w:numPr>
+        <w:rPr>
+          <w:lang w:val="en-US"/>
+        </w:rPr>
+      </w:pPr>
+      <w:r>
+        <w:rPr>
+          <w:lang w:val="en-US"/>
+        </w:rPr>
+        <w:t xml:space="preserve">He is proud, knowing nothing, but doting about questions and </w:t>
+      </w:r>
+      <w:proofErr w:type="spellStart"/>
+      <w:r>
+        <w:rPr>
+          <w:lang w:val="en-US"/>
+        </w:rPr>
+        <w:t>strifes</w:t>
+      </w:r>
+      <w:proofErr w:type="spellEnd"/>
+      <w:r>
+        <w:rPr>
+          <w:lang w:val="en-US"/>
+        </w:rPr>
+        <w:t xml:space="preserve"> of words, whereof cometh envy, strife, railings, evil </w:t>
+      </w:r>
+      <w:proofErr w:type="spellStart"/>
+      <w:r>
+        <w:rPr>
+          <w:lang w:val="en-US"/>
+        </w:rPr>
+        <w:t>surmisings</w:t>
+      </w:r>
+      <w:proofErr w:type="spellEnd"/>
+      <w:r>
+        <w:rPr>
+          <w:lang w:val="en-US"/>
+        </w:rPr>
+        <w:t>.</w:t>
+      </w:r>
+    </w:p>
+    <w:p>
+      <w:pPr>
+        <w:pStyle w:val="ListParagraph"/>
+        <w:numPr>
+          <w:ilvl w:val="0"/>
+          <w:numId w:val="7"/>
+        </w:numPr>
+        <w:rPr>
+          <w:lang w:val="en-US"/>
+        </w:rPr>
+      </w:pPr>
+      <w:r>
+        <w:rPr>
+          <w:lang w:val="en-US"/>
+        </w:rPr>
+        <w:t xml:space="preserve">Perverse </w:t>
+      </w:r>
+      <w:proofErr w:type="spellStart"/>
+      <w:r>
+        <w:rPr>
+          <w:lang w:val="en-US"/>
+        </w:rPr>
+        <w:t>disputings</w:t>
+      </w:r>
+      <w:proofErr w:type="spellEnd"/>
+      <w:r>
+        <w:rPr>
+          <w:lang w:val="en-US"/>
+        </w:rPr>
+        <w:t xml:space="preserve"> of men of corrupt minds, and destitute of the truth, </w:t>
+      </w:r>
+      <w:proofErr w:type="spellStart"/>
+      <w:r>
+        <w:rPr>
+          <w:lang w:val="en-US"/>
+        </w:rPr>
+        <w:t>supposeing</w:t>
+      </w:r>
+      <w:proofErr w:type="spellEnd"/>
+      <w:r>
+        <w:rPr>
+          <w:lang w:val="en-US"/>
+        </w:rPr>
+        <w:t xml:space="preserve"> that gain is godliness: from such withdraw thyself.</w:t>
+      </w:r>
+    </w:p>
+    <w:p>
+      <w:pPr>
+        <w:pStyle w:val="ListParagraph"/>
+        <w:numPr>
+          <w:ilvl w:val="0"/>
+          <w:numId w:val="7"/>
+        </w:numPr>
+        <w:rPr>
+          <w:lang w:val="en-US"/>
+        </w:rPr>
+      </w:pPr>
+      <w:r>
+        <w:rPr>
+          <w:lang w:val="en-US"/>
+        </w:rPr>
+        <w:t>But godliness with contentment is great pain.</w:t>
+      </w:r>
+    </w:p>
+    <w:p>
+      <w:pPr>
+        <w:pStyle w:val="ListParagraph"/>
+        <w:numPr>
+          <w:ilvl w:val="0"/>
+          <w:numId w:val="7"/>
+        </w:numPr>
+        <w:rPr>
+          <w:lang w:val="en-US"/>
+        </w:rPr>
+      </w:pPr>
+      <w:r>
+        <w:rPr>
+          <w:lang w:val="en-US"/>
+        </w:rPr>
+        <w:t>For we brought nothing into this world, and it is certain we can carry nothing out.</w:t>
+      </w:r>
+    </w:p>
+    <w:p>
+      <w:pPr>
+        <w:pStyle w:val="ListParagraph"/>
+        <w:numPr>
+          <w:ilvl w:val="0"/>
+          <w:numId w:val="7"/>
+        </w:numPr>
+        <w:rPr>
+          <w:lang w:val="en-US"/>
+        </w:rPr>
+      </w:pPr>
+      <w:r>
+        <w:rPr>
+          <w:lang w:val="en-US"/>
+        </w:rPr>
+        <w:t>And having food and raiment let us be therewith content.</w:t>
+      </w:r>
+    </w:p>
+    <w:p>
+      <w:pPr>
+        <w:pStyle w:val="ListParagraph"/>
+        <w:numPr>
+          <w:ilvl w:val="0"/>
+          <w:numId w:val="7"/>
+        </w:numPr>
+        <w:rPr>
+          <w:lang w:val="en-US"/>
+        </w:rPr>
+      </w:pPr>
+      <w:r>
+        <w:rPr>
+          <w:lang w:val="en-US"/>
+        </w:rPr>
+        <w:t>But they that will be rich fall into temptation and a snare, and into many foolish and hurtful lusts, which drown men in destruction and perdition.</w:t>
+      </w:r>
+    </w:p>
+    <w:p>
+      <w:pPr>
+        <w:pStyle w:val="ListParagraph"/>
+        <w:numPr>
+          <w:ilvl w:val="0"/>
+          <w:numId w:val="7"/>
+        </w:numPr>
+        <w:rPr>
+          <w:lang w:val="en-US"/>
+        </w:rPr>
+      </w:pPr>
+      <w:r>
+        <w:rPr>
+          <w:lang w:val="en-US"/>
+        </w:rPr>
+        <w:t xml:space="preserve">For </w:t>
+      </w:r>
+      <w:r>
+        <w:rPr>
+          <w:highlight w:val="yellow"/>
+          <w:lang w:val="en-US"/>
+        </w:rPr>
+        <w:t>the love of money is the root of all evil</w:t>
+      </w:r>
+      <w:r>
+        <w:rPr>
+          <w:lang w:val="en-US"/>
+        </w:rPr>
+        <w:t>: which while some coveted after, they have erred from the faith, and pierced themselves through with many sorrows.</w:t>
+      </w:r>
+    </w:p>
+    <w:p>
+      <w:pPr>
+        <w:pStyle w:val="ListParagraph"/>
+        <w:numPr>
+          <w:ilvl w:val="0"/>
+          <w:numId w:val="7"/>
+        </w:numPr>
+        <w:rPr>
+          <w:lang w:val="en-US"/>
+        </w:rPr>
+      </w:pPr>
+      <w:r>
+        <w:rPr>
+          <w:lang w:val="en-US"/>
+        </w:rPr>
+        <w:t>But thou, O man of God, flee these things; and follow after righteousness, godliness, faith, love, patience, meekness.</w:t>
+      </w:r>
+    </w:p>
+    <w:p>
+      <w:pPr>
+        <w:pStyle w:val="ListParagraph"/>
+        <w:numPr>
+          <w:ilvl w:val="0"/>
+          <w:numId w:val="7"/>
+        </w:numPr>
+        <w:rPr>
+          <w:lang w:val="en-US"/>
+        </w:rPr>
+      </w:pPr>
+      <w:r>
+        <w:rPr>
+          <w:lang w:val="en-US"/>
+        </w:rPr>
+        <w:t>Fight the good fight of faith, lay hold on eternal life, whereunto thou art also called, and hast professed a good profession before many witnesses.</w:t>
+      </w:r>
+    </w:p>
+    <w:p>
+      <w:pPr>
+        <w:pStyle w:val="ListParagraph"/>
+        <w:numPr>
+          <w:ilvl w:val="0"/>
+          <w:numId w:val="7"/>
+        </w:numPr>
+        <w:rPr>
+          <w:lang w:val="en-US"/>
+        </w:rPr>
+      </w:pPr>
+      <w:r>
+        <w:rPr>
+          <w:lang w:val="en-US"/>
+        </w:rPr>
+        <w:t xml:space="preserve">I give thee charge in the sight of God, who </w:t>
+      </w:r>
+      <w:proofErr w:type="spellStart"/>
+      <w:r>
+        <w:rPr>
+          <w:lang w:val="en-US"/>
+        </w:rPr>
+        <w:t>quickeneth</w:t>
+      </w:r>
+      <w:proofErr w:type="spellEnd"/>
+      <w:r>
+        <w:rPr>
+          <w:lang w:val="en-US"/>
+        </w:rPr>
+        <w:t xml:space="preserve"> all things, and before Christ Jesus, who before Pontius Pilate witnessed a good confession;</w:t>
+      </w:r>
+    </w:p>
+    <w:p>
+      <w:pPr>
+        <w:pStyle w:val="ListParagraph"/>
+        <w:numPr>
+          <w:ilvl w:val="0"/>
+          <w:numId w:val="7"/>
+        </w:numPr>
+        <w:rPr>
+          <w:lang w:val="en-US"/>
+        </w:rPr>
+      </w:pPr>
+      <w:r>
+        <w:rPr>
+          <w:lang w:val="en-US"/>
+        </w:rPr>
+        <w:t>That thou keep this commandment without spot, unrebukable, until the appearing of our Lord Jesus Christ:</w:t>
+      </w:r>
+    </w:p>
+    <w:p>
+      <w:pPr>
+        <w:pStyle w:val="ListParagraph"/>
+        <w:numPr>
+          <w:ilvl w:val="0"/>
+          <w:numId w:val="7"/>
+        </w:numPr>
+        <w:rPr>
+          <w:lang w:val="en-US"/>
+        </w:rPr>
+      </w:pPr>
+      <w:r>
+        <w:rPr>
+          <w:lang w:val="en-US"/>
+        </w:rPr>
+        <w:t>Which in his times he shall show, who is the blessed and only Potentate, the King of kings, and Lord of lords;</w:t>
+      </w:r>
+    </w:p>
+    <w:p>
+      <w:pPr>
+        <w:pStyle w:val="ListParagraph"/>
+        <w:numPr>
+          <w:ilvl w:val="0"/>
+          <w:numId w:val="7"/>
+        </w:numPr>
+        <w:rPr>
+          <w:lang w:val="en-US"/>
+        </w:rPr>
+      </w:pPr>
+      <w:r>
+        <w:rPr>
+          <w:lang w:val="en-US"/>
+        </w:rPr>
+        <w:t xml:space="preserve">Who only hath immortality, dwelling in the light which no man can approach unto; whom no man hath seen, nor can see: to whom be honor and power </w:t>
+      </w:r>
+      <w:proofErr w:type="gramStart"/>
+      <w:r>
+        <w:rPr>
+          <w:lang w:val="en-US"/>
+        </w:rPr>
+        <w:t>everlasting.</w:t>
+      </w:r>
+      <w:proofErr w:type="gramEnd"/>
+      <w:r>
+        <w:rPr>
+          <w:lang w:val="en-US"/>
+        </w:rPr>
+        <w:t xml:space="preserve"> Amen.</w:t>
+      </w:r>
+    </w:p>
+    <w:p>
+      <w:pPr>
+        <w:pStyle w:val="ListParagraph"/>
+        <w:numPr>
+          <w:ilvl w:val="0"/>
+          <w:numId w:val="7"/>
+        </w:numPr>
+        <w:rPr>
+          <w:lang w:val="en-US"/>
+        </w:rPr>
+      </w:pPr>
+      <w:r>
+        <w:rPr>
+          <w:lang w:val="en-US"/>
+        </w:rPr>
+        <w:t xml:space="preserve">Charge them that are rich in this world, that they be not </w:t>
+      </w:r>
+      <w:proofErr w:type="spellStart"/>
+      <w:r>
+        <w:rPr>
+          <w:lang w:val="en-US"/>
+        </w:rPr>
+        <w:t>highminded</w:t>
+      </w:r>
+      <w:proofErr w:type="spellEnd"/>
+      <w:r>
+        <w:rPr>
+          <w:lang w:val="en-US"/>
+        </w:rPr>
+        <w:t>; nor trust in uncertain riches, but in the living God, who giveth us richly all things to enjoy;</w:t>
+      </w:r>
+    </w:p>
+    <w:p>
+      <w:pPr>
+        <w:pStyle w:val="ListParagraph"/>
+        <w:numPr>
+          <w:ilvl w:val="0"/>
+          <w:numId w:val="7"/>
+        </w:numPr>
+        <w:rPr>
+          <w:lang w:val="en-US"/>
+        </w:rPr>
+      </w:pPr>
+      <w:r>
+        <w:rPr>
+          <w:lang w:val="en-US"/>
+        </w:rPr>
+        <w:t>That they do good, that they be rich in good works, ready to distribute, willing to communicate;</w:t>
+      </w:r>
+    </w:p>
+    <w:p>
+      <w:pPr>
+        <w:pStyle w:val="ListParagraph"/>
+        <w:numPr>
+          <w:ilvl w:val="0"/>
+          <w:numId w:val="7"/>
+        </w:numPr>
+        <w:rPr>
+          <w:lang w:val="en-US"/>
+        </w:rPr>
+      </w:pPr>
+      <w:r>
+        <w:rPr>
+          <w:lang w:val="en-US"/>
+        </w:rPr>
+        <w:t xml:space="preserve">Laying up in store for themselves a good foundation against the time to come, that they may lay hold on eternal life. </w:t>
+      </w:r>
+    </w:p>
+    <w:p>
+      <w:pPr>
+        <w:pStyle w:val="ListParagraph"/>
+        <w:numPr>
+          <w:ilvl w:val="0"/>
+          <w:numId w:val="7"/>
+        </w:numPr>
+        <w:rPr>
+          <w:lang w:val="en-US"/>
+        </w:rPr>
+      </w:pPr>
+      <w:r>
+        <w:rPr>
+          <w:lang w:val="en-US"/>
+        </w:rPr>
+        <w:t>O Timothy, keep that which is committed to thy trust, avoiding profane and vain babbling, and oppositions of science falsely so called:</w:t>
+      </w:r>
+    </w:p>
+    <w:p>
+      <w:pPr>
+        <w:pStyle w:val="ListParagraph"/>
+        <w:numPr>
+          <w:ilvl w:val="0"/>
+          <w:numId w:val="7"/>
+        </w:numPr>
+        <w:rPr>
+          <w:lang w:val="en-US"/>
+        </w:rPr>
+      </w:pPr>
+      <w:r>
+        <w:rPr>
+          <w:lang w:val="en-US"/>
+        </w:rPr>
+        <w:t xml:space="preserve">Which some professing have erred concerning the </w:t>
+      </w:r>
+      <w:proofErr w:type="gramStart"/>
+      <w:r>
+        <w:rPr>
+          <w:lang w:val="en-US"/>
+        </w:rPr>
+        <w:t>faith.</w:t>
+      </w:r>
+      <w:proofErr w:type="gramEnd"/>
+      <w:r>
+        <w:rPr>
+          <w:lang w:val="en-US"/>
+        </w:rPr>
+        <w:t xml:space="preserve"> Grace be with thee. Amen.</w:t>
+      </w:r>
+    </w:p>
+    <w:p>
+      <w:pPr>
+        <w:rPr>
+          <w:lang w:val="en-US"/>
+        </w:rPr>
+      </w:pPr>
       <w:bookmarkStart w:id="0" w:name="_GoBack"/>
       <w:bookmarkEnd w:id="0"/>
     </w:p>
@@ -2656,6 +3187,95 @@
     </w:lvl>
   </w:abstractNum>
   <w:abstractNum w:abstractNumId="2" w15:restartNumberingAfterBreak="0">
+    <w:nsid w:val="2A815F02"/>
+    <w:multiLevelType w:val="hybridMultilevel"/>
+    <w:tmpl w:val="04D490E6"/>
+    <w:lvl w:ilvl="0" w:tplc="0809000F">
+      <w:start w:val="1"/>
+      <w:numFmt w:val="decimal"/>
+      <w:lvlText w:val="%1."/>
+      <w:lvlJc w:val="left"/>
+      <w:pPr>
+        <w:ind w:left="720" w:hanging="360"/>
+      </w:pPr>
+      <w:rPr>
+        <w:rFonts w:hint="default"/>
+      </w:rPr>
+    </w:lvl>
+    <w:lvl w:ilvl="1" w:tplc="08090019" w:tentative="1">
+      <w:start w:val="1"/>
+      <w:numFmt w:val="lowerLetter"/>
+      <w:lvlText w:val="%2."/>
+      <w:lvlJc w:val="left"/>
+      <w:pPr>
+        <w:ind w:left="1440" w:hanging="360"/>
+      </w:pPr>
+    </w:lvl>
+    <w:lvl w:ilvl="2" w:tplc="0809001B" w:tentative="1">
+      <w:start w:val="1"/>
+      <w:numFmt w:val="lowerRoman"/>
+      <w:lvlText w:val="%3."/>
+      <w:lvlJc w:val="right"/>
+      <w:pPr>
+        <w:ind w:left="2160" w:hanging="180"/>
+      </w:pPr>
+    </w:lvl>
+    <w:lvl w:ilvl="3" w:tplc="0809000F" w:tentative="1">
+      <w:start w:val="1"/>
+      <w:numFmt w:val="decimal"/>
+      <w:lvlText w:val="%4."/>
+      <w:lvlJc w:val="left"/>
+      <w:pPr>
+        <w:ind w:left="2880" w:hanging="360"/>
+      </w:pPr>
+    </w:lvl>
+    <w:lvl w:ilvl="4" w:tplc="08090019" w:tentative="1">
+      <w:start w:val="1"/>
+      <w:numFmt w:val="lowerLetter"/>
+      <w:lvlText w:val="%5."/>
+      <w:lvlJc w:val="left"/>
+      <w:pPr>
+        <w:ind w:left="3600" w:hanging="360"/>
+      </w:pPr>
+    </w:lvl>
+    <w:lvl w:ilvl="5" w:tplc="0809001B" w:tentative="1">
+      <w:start w:val="1"/>
+      <w:numFmt w:val="lowerRoman"/>
+      <w:lvlText w:val="%6."/>
+      <w:lvlJc w:val="right"/>
+      <w:pPr>
+        <w:ind w:left="4320" w:hanging="180"/>
+      </w:pPr>
+    </w:lvl>
+    <w:lvl w:ilvl="6" w:tplc="0809000F" w:tentative="1">
+      <w:start w:val="1"/>
+      <w:numFmt w:val="decimal"/>
+      <w:lvlText w:val="%7."/>
+      <w:lvlJc w:val="left"/>
+      <w:pPr>
+        <w:ind w:left="5040" w:hanging="360"/>
+      </w:pPr>
+    </w:lvl>
+    <w:lvl w:ilvl="7" w:tplc="08090019" w:tentative="1">
+      <w:start w:val="1"/>
+      <w:numFmt w:val="lowerLetter"/>
+      <w:lvlText w:val="%8."/>
+      <w:lvlJc w:val="left"/>
+      <w:pPr>
+        <w:ind w:left="5760" w:hanging="360"/>
+      </w:pPr>
+    </w:lvl>
+    <w:lvl w:ilvl="8" w:tplc="0809001B" w:tentative="1">
+      <w:start w:val="1"/>
+      <w:numFmt w:val="lowerRoman"/>
+      <w:lvlText w:val="%9."/>
+      <w:lvlJc w:val="right"/>
+      <w:pPr>
+        <w:ind w:left="6480" w:hanging="180"/>
+      </w:pPr>
+    </w:lvl>
+  </w:abstractNum>
+  <w:abstractNum w:abstractNumId="3" w15:restartNumberingAfterBreak="0">
     <w:nsid w:val="59804345"/>
     <w:multiLevelType w:val="hybridMultilevel"/>
     <w:tmpl w:val="8A36D63C"/>
@@ -2744,7 +3364,7 @@
       </w:pPr>
     </w:lvl>
   </w:abstractNum>
-  <w:abstractNum w:abstractNumId="3" w15:restartNumberingAfterBreak="0">
+  <w:abstractNum w:abstractNumId="4" w15:restartNumberingAfterBreak="0">
     <w:nsid w:val="610002D5"/>
     <w:multiLevelType w:val="hybridMultilevel"/>
     <w:tmpl w:val="D06EA034"/>
@@ -2833,7 +3453,7 @@
       </w:pPr>
     </w:lvl>
   </w:abstractNum>
-  <w:abstractNum w:abstractNumId="4" w15:restartNumberingAfterBreak="0">
+  <w:abstractNum w:abstractNumId="5" w15:restartNumberingAfterBreak="0">
     <w:nsid w:val="66C72113"/>
     <w:multiLevelType w:val="hybridMultilevel"/>
     <w:tmpl w:val="A7E6BEB4"/>
@@ -2922,7 +3542,7 @@
       </w:pPr>
     </w:lvl>
   </w:abstractNum>
-  <w:abstractNum w:abstractNumId="5" w15:restartNumberingAfterBreak="0">
+  <w:abstractNum w:abstractNumId="6" w15:restartNumberingAfterBreak="0">
     <w:nsid w:val="75866251"/>
     <w:multiLevelType w:val="hybridMultilevel"/>
     <w:tmpl w:val="CFA8DDB2"/>
@@ -3015,19 +3635,22 @@
     <w:abstractNumId w:val="1"/>
   </w:num>
   <w:num w:numId="2">
-    <w:abstractNumId w:val="5"/>
+    <w:abstractNumId w:val="6"/>
   </w:num>
   <w:num w:numId="3">
-    <w:abstractNumId w:val="2"/>
+    <w:abstractNumId w:val="3"/>
   </w:num>
   <w:num w:numId="4">
     <w:abstractNumId w:val="0"/>
   </w:num>
   <w:num w:numId="5">
-    <w:abstractNumId w:val="3"/>
+    <w:abstractNumId w:val="4"/>
   </w:num>
   <w:num w:numId="6">
-    <w:abstractNumId w:val="4"/>
+    <w:abstractNumId w:val="5"/>
+  </w:num>
+  <w:num w:numId="7">
+    <w:abstractNumId w:val="2"/>
   </w:num>
 </w:numbering>
 </file>

</xml_diff>